<commit_message>
litle feet of piece
</commit_message>
<xml_diff>
--- a/Documentation/X-GrpFeuDeCamps-RapportProjet.docx
+++ b/Documentation/X-GrpFeuDeCamps-RapportProjet.docx
@@ -4045,15 +4045,7 @@
         <w:t>Microsoft Visio 2013</w:t>
       </w:r>
       <w:r>
-        <w:t xml:space="preserve"> », puis </w:t>
-      </w:r>
-      <w:bookmarkStart w:id="21" w:name="_GoBack"/>
-      <w:r>
-        <w:t xml:space="preserve">sur </w:t>
-      </w:r>
-      <w:bookmarkEnd w:id="21"/>
-      <w:r>
-        <w:t xml:space="preserve">« </w:t>
+        <w:t xml:space="preserve"> », puis sur « </w:t>
       </w:r>
       <w:r>
         <w:rPr>
@@ -4171,13 +4163,43 @@
         <w:t>Un (seul) élève peu remplir un formulaire de satisfaction pour une seule formation à la fois.</w:t>
       </w:r>
     </w:p>
-    <w:p/>
+    <w:p>
+      <w:pPr>
+        <w:tabs>
+          <w:tab w:val="left" w:pos="1134"/>
+        </w:tabs>
+        <w:ind w:left="1134"/>
+      </w:pPr>
+    </w:p>
+    <w:p>
+      <w:pPr>
+        <w:tabs>
+          <w:tab w:val="left" w:pos="1134"/>
+        </w:tabs>
+        <w:ind w:left="1134"/>
+      </w:pPr>
+      <w:r>
+        <w:t>L’adresse a été décomposée en trois propriétés : le code postal, la ville et la rue a</w:t>
+      </w:r>
+      <w:r>
+        <w:t>insi que le numéro de la maison. Nous sommes partis du principe qu’un étudiant pouvait suivre plusieurs formations en même temps et qu’il n’était pas limité à une inscription à la fois.</w:t>
+      </w:r>
+      <w:r>
+        <w:t xml:space="preserve"> Un cours peut avoir </w:t>
+      </w:r>
+      <w:r>
+        <w:t>plusieurs séquence donnée.</w:t>
+      </w:r>
+      <w:bookmarkStart w:id="21" w:name="_GoBack"/>
+      <w:bookmarkEnd w:id="21"/>
+    </w:p>
     <w:p>
       <w:pPr>
         <w:pStyle w:val="Titre3"/>
       </w:pPr>
       <w:bookmarkStart w:id="22" w:name="_Toc449965067"/>
       <w:r>
+        <w:lastRenderedPageBreak/>
         <w:t xml:space="preserve">Modèle Logique de </w:t>
       </w:r>
       <w:r>
@@ -4428,6 +4450,7 @@
       <w:bookmarkStart w:id="28" w:name="_Toc449965070"/>
       <w:bookmarkEnd w:id="25"/>
       <w:r>
+        <w:lastRenderedPageBreak/>
         <w:t>Réalisation</w:t>
       </w:r>
       <w:bookmarkEnd w:id="26"/>
@@ -4832,7 +4855,6 @@
       <w:bookmarkStart w:id="46" w:name="_Toc165969655"/>
       <w:bookmarkStart w:id="47" w:name="_Toc449965077"/>
       <w:r>
-        <w:lastRenderedPageBreak/>
         <w:t>Bilan de la planification</w:t>
       </w:r>
       <w:bookmarkEnd w:id="46"/>
@@ -5096,6 +5118,7 @@
       </w:pPr>
       <w:bookmarkStart w:id="58" w:name="_Toc449965083"/>
       <w:r>
+        <w:lastRenderedPageBreak/>
         <w:t>Annexes</w:t>
       </w:r>
       <w:bookmarkEnd w:id="58"/>
@@ -5377,11 +5400,9 @@
             </w:rPr>
             <w:t xml:space="preserve">Modifié par : </w:t>
           </w:r>
-          <w:proofErr w:type="spellStart"/>
           <w:r>
             <w:t>GrpFeuDeCamps</w:t>
           </w:r>
-          <w:proofErr w:type="spellEnd"/>
         </w:p>
       </w:tc>
       <w:tc>
@@ -5436,7 +5457,7 @@
               <w:noProof/>
               <w:szCs w:val="16"/>
             </w:rPr>
-            <w:t>8</w:t>
+            <w:t>6</w:t>
           </w:r>
           <w:r>
             <w:rPr>
@@ -5485,7 +5506,7 @@
               <w:noProof/>
               <w:szCs w:val="16"/>
             </w:rPr>
-            <w:t>8</w:t>
+            <w:t>9</w:t>
           </w:r>
           <w:r>
             <w:rPr>
@@ -5588,31 +5609,16 @@
             </w:rPr>
             <w:t xml:space="preserve">Version: </w:t>
           </w:r>
-          <w:r>
-            <w:fldChar w:fldCharType="begin"/>
-          </w:r>
-          <w:r>
-            <w:instrText xml:space="preserve"> REVNUM   \* MERGEFORMAT </w:instrText>
-          </w:r>
-          <w:r>
-            <w:fldChar w:fldCharType="separate"/>
-          </w:r>
-          <w:r>
-            <w:rPr>
-              <w:rFonts w:cs="Arial"/>
-              <w:noProof/>
-              <w:szCs w:val="16"/>
-            </w:rPr>
-            <w:t>107</w:t>
-          </w:r>
-          <w:r>
-            <w:rPr>
-              <w:rFonts w:cs="Arial"/>
-              <w:noProof/>
-              <w:szCs w:val="16"/>
-            </w:rPr>
-            <w:fldChar w:fldCharType="end"/>
-          </w:r>
+          <w:fldSimple w:instr=" REVNUM   \* MERGEFORMAT ">
+            <w:r>
+              <w:rPr>
+                <w:rFonts w:cs="Arial"/>
+                <w:noProof/>
+                <w:szCs w:val="16"/>
+              </w:rPr>
+              <w:t>107</w:t>
+            </w:r>
+          </w:fldSimple>
           <w:r>
             <w:rPr>
               <w:rFonts w:cs="Arial"/>
@@ -5647,7 +5653,7 @@
               <w:noProof/>
               <w:szCs w:val="16"/>
             </w:rPr>
-            <w:t>20.05.2016 08:47</w:t>
+            <w:t>20.05.2016 09:21</w:t>
           </w:r>
           <w:r>
             <w:rPr>
@@ -5673,35 +5679,22 @@
               <w:szCs w:val="16"/>
             </w:rPr>
           </w:pPr>
-          <w:r>
-            <w:fldChar w:fldCharType="begin"/>
-          </w:r>
-          <w:r>
-            <w:instrText xml:space="preserve"> FILENAME  \* FirstCap  \* MERGEFORMAT </w:instrText>
-          </w:r>
-          <w:r>
-            <w:fldChar w:fldCharType="separate"/>
-          </w:r>
-          <w:r>
-            <w:rPr>
-              <w:rFonts w:cs="Arial"/>
-              <w:noProof/>
-              <w:szCs w:val="16"/>
-            </w:rPr>
-            <w:t>X-GrpFeuDeCamps-RapportProjet</w:t>
-          </w:r>
-          <w:r>
-            <w:rPr>
-              <w:noProof/>
-            </w:rPr>
-            <w:t>.docx</w:t>
-          </w:r>
-          <w:r>
-            <w:rPr>
-              <w:noProof/>
-            </w:rPr>
-            <w:fldChar w:fldCharType="end"/>
-          </w:r>
+          <w:fldSimple w:instr=" FILENAME  \* FirstCap  \* MERGEFORMAT ">
+            <w:r>
+              <w:rPr>
+                <w:rFonts w:cs="Arial"/>
+                <w:noProof/>
+                <w:szCs w:val="16"/>
+              </w:rPr>
+              <w:t>X-GrpFeuDeCamps-RapportProjet</w:t>
+            </w:r>
+            <w:r>
+              <w:rPr>
+                <w:noProof/>
+              </w:rPr>
+              <w:t>.docx</w:t>
+            </w:r>
+          </w:fldSimple>
         </w:p>
       </w:tc>
     </w:tr>
@@ -5878,7 +5871,7 @@
         <v:path o:extrusionok="f" gradientshapeok="t" o:connecttype="rect"/>
         <o:lock v:ext="edit" aspectratio="t"/>
       </v:shapetype>
-      <v:shape id="_x0000_i1028" type="#_x0000_t75" style="width:11.25pt;height:11.25pt" o:bullet="t">
+      <v:shape id="_x0000_i1032" type="#_x0000_t75" style="width:11.25pt;height:11.25pt" o:bullet="t">
         <v:imagedata r:id="rId1" o:title="BD10263_"/>
       </v:shape>
     </w:pict>
@@ -11262,7 +11255,7 @@
 </file>
 
 <file path=customXml/itemProps1.xml><?xml version="1.0" encoding="utf-8"?>
-<ds:datastoreItem xmlns:ds="http://schemas.openxmlformats.org/officeDocument/2006/customXml" ds:itemID="{A6CFF651-3C67-44E0-B473-CD356AFF5651}">
+<ds:datastoreItem xmlns:ds="http://schemas.openxmlformats.org/officeDocument/2006/customXml" ds:itemID="{90CF055D-7F1F-4EBC-AA7B-13741639ABA4}">
   <ds:schemaRefs>
     <ds:schemaRef ds:uri="http://schemas.openxmlformats.org/officeDocument/2006/bibliography"/>
   </ds:schemaRefs>

</xml_diff>